<commit_message>
:books: criação do enum UserType
</commit_message>
<xml_diff>
--- a/Documents/SprintDocumentationModel/Sprint Documentation.docx
+++ b/Documents/SprintDocumentationModel/Sprint Documentation.docx
@@ -1,6 +1,6 @@
 
 <file path=word/document.xml><?xml version="1.0" encoding="utf-8"?>
-<w:document xmlns:wpc="http://schemas.microsoft.com/office/word/2010/wordprocessingCanvas" xmlns:cx="http://schemas.microsoft.com/office/drawing/2014/chartex" xmlns:cx1="http://schemas.microsoft.com/office/drawing/2015/9/8/chartex" xmlns:cx2="http://schemas.microsoft.com/office/drawing/2015/10/21/chartex" xmlns:cx3="http://schemas.microsoft.com/office/drawing/2016/5/9/chartex" xmlns:cx4="http://schemas.microsoft.com/office/drawing/2016/5/10/chartex" xmlns:cx5="http://schemas.microsoft.com/office/drawing/2016/5/11/chartex" xmlns:cx6="http://schemas.microsoft.com/office/drawing/2016/5/12/chartex" xmlns:cx7="http://schemas.microsoft.com/office/drawing/2016/5/13/chartex" xmlns:cx8="http://schemas.microsoft.com/office/drawing/2016/5/14/chartex" xmlns:mc="http://schemas.openxmlformats.org/markup-compatibility/2006" xmlns:aink="http://schemas.microsoft.com/office/drawing/2016/ink" xmlns:am3d="http://schemas.microsoft.com/office/drawing/2017/model3d" xmlns:o="urn:schemas-microsoft-com:office:office" xmlns:oel="http://schemas.microsoft.com/office/2019/extlst" xmlns:r="http://schemas.openxmlformats.org/officeDocument/2006/relationships" xmlns:m="http://schemas.openxmlformats.org/officeDocument/2006/math" xmlns:v="urn:schemas-microsoft-com:vml" xmlns:wp14="http://schemas.microsoft.com/office/word/2010/wordprocessingDrawing" xmlns:wp="http://schemas.openxmlformats.org/drawingml/2006/wordprocessingDrawing" xmlns:w10="urn:schemas-microsoft-com:office:word" xmlns:w="http://schemas.openxmlformats.org/wordprocessingml/2006/main" xmlns:w14="http://schemas.microsoft.com/office/word/2010/wordml" xmlns:w15="http://schemas.microsoft.com/office/word/2012/wordml" xmlns:w16cex="http://schemas.microsoft.com/office/word/2018/wordml/cex" xmlns:w16cid="http://schemas.microsoft.com/office/word/2016/wordml/cid" xmlns:w16="http://schemas.microsoft.com/office/word/2018/wordml" xmlns:w16du="http://schemas.microsoft.com/office/word/2023/wordml/word16du" xmlns:w16sdtdh="http://schemas.microsoft.com/office/word/2020/wordml/sdtdatahash" xmlns:w16se="http://schemas.microsoft.com/office/word/2015/wordml/symex" xmlns:wpg="http://schemas.microsoft.com/office/word/2010/wordprocessingGroup" xmlns:wpi="http://schemas.microsoft.com/office/word/2010/wordprocessingInk" xmlns:wne="http://schemas.microsoft.com/office/word/2006/wordml" xmlns:wps="http://schemas.microsoft.com/office/word/2010/wordprocessingShape" mc:Ignorable="w14 w15 w16se w16cid w16 w16cex w16sdtdh w16du wp14">
+<w:document xmlns:wpc="http://schemas.microsoft.com/office/word/2010/wordprocessingCanvas" xmlns:cx="http://schemas.microsoft.com/office/drawing/2014/chartex" xmlns:cx1="http://schemas.microsoft.com/office/drawing/2015/9/8/chartex" xmlns:cx2="http://schemas.microsoft.com/office/drawing/2015/10/21/chartex" xmlns:cx3="http://schemas.microsoft.com/office/drawing/2016/5/9/chartex" xmlns:cx4="http://schemas.microsoft.com/office/drawing/2016/5/10/chartex" xmlns:cx5="http://schemas.microsoft.com/office/drawing/2016/5/11/chartex" xmlns:cx6="http://schemas.microsoft.com/office/drawing/2016/5/12/chartex" xmlns:cx7="http://schemas.microsoft.com/office/drawing/2016/5/13/chartex" xmlns:cx8="http://schemas.microsoft.com/office/drawing/2016/5/14/chartex" xmlns:mc="http://schemas.openxmlformats.org/markup-compatibility/2006" xmlns:aink="http://schemas.microsoft.com/office/drawing/2016/ink" xmlns:am3d="http://schemas.microsoft.com/office/drawing/2017/model3d" xmlns:o="urn:schemas-microsoft-com:office:office" xmlns:r="http://schemas.openxmlformats.org/officeDocument/2006/relationships" xmlns:m="http://schemas.openxmlformats.org/officeDocument/2006/math" xmlns:v="urn:schemas-microsoft-com:vml" xmlns:wp14="http://schemas.microsoft.com/office/word/2010/wordprocessingDrawing" xmlns:wp="http://schemas.openxmlformats.org/drawingml/2006/wordprocessingDrawing" xmlns:w10="urn:schemas-microsoft-com:office:word" xmlns:w="http://schemas.openxmlformats.org/wordprocessingml/2006/main" xmlns:w14="http://schemas.microsoft.com/office/word/2010/wordml" xmlns:w15="http://schemas.microsoft.com/office/word/2012/wordml" xmlns:w16cid="http://schemas.microsoft.com/office/word/2016/wordml/cid" xmlns:w16se="http://schemas.microsoft.com/office/word/2015/wordml/symex" xmlns:wpg="http://schemas.microsoft.com/office/word/2010/wordprocessingGroup" xmlns:wpi="http://schemas.microsoft.com/office/word/2010/wordprocessingInk" xmlns:wne="http://schemas.microsoft.com/office/word/2006/wordml" xmlns:wps="http://schemas.microsoft.com/office/word/2010/wordprocessingShape" mc:Ignorable="w14 w15 w16se w16cid wp14">
   <w:body>
     <w:p>
       <w:pPr>
@@ -140,6 +140,13 @@
               </w:rPr>
               <w:t>Sprint #</w:t>
             </w:r>
+            <w:r>
+              <w:rPr>
+                <w:b/>
+                <w:bCs/>
+              </w:rPr>
+              <w:t>01</w:t>
+            </w:r>
           </w:p>
         </w:tc>
         <w:tc>
@@ -159,6 +166,13 @@
                 <w:bCs/>
               </w:rPr>
               <w:t>Start Date:</w:t>
+            </w:r>
+            <w:r>
+              <w:rPr>
+                <w:b/>
+                <w:bCs/>
+              </w:rPr>
+              <w:t xml:space="preserve"> 23/09/2024</w:t>
             </w:r>
           </w:p>
         </w:tc>
@@ -180,6 +194,13 @@
                 <w:bCs/>
               </w:rPr>
               <w:t>Final Date:</w:t>
+            </w:r>
+            <w:r>
+              <w:rPr>
+                <w:b/>
+                <w:bCs/>
+              </w:rPr>
+              <w:t xml:space="preserve"> 30/09/2024</w:t>
             </w:r>
           </w:p>
         </w:tc>
@@ -226,7 +247,11 @@
             <w:tcW w:w="10201" w:type="dxa"/>
             <w:gridSpan w:val="4"/>
           </w:tcPr>
-          <w:p/>
+          <w:p>
+            <w:r>
+              <w:t>Gabriel Jorge Marta</w:t>
+            </w:r>
+          </w:p>
         </w:tc>
       </w:tr>
       <w:tr>
@@ -305,7 +330,27 @@
           <w:tcPr>
             <w:tcW w:w="10201" w:type="dxa"/>
           </w:tcPr>
-          <w:p/>
+          <w:p>
+            <w:r>
+              <w:t xml:space="preserve">Sprint 01 - Desenvolver </w:t>
+            </w:r>
+            <w:proofErr w:type="spellStart"/>
+            <w:r>
+              <w:t>Enum</w:t>
+            </w:r>
+            <w:proofErr w:type="spellEnd"/>
+            <w:r>
+              <w:t xml:space="preserve"> </w:t>
+            </w:r>
+            <w:proofErr w:type="spellStart"/>
+            <w:r>
+              <w:t>UserType</w:t>
+            </w:r>
+            <w:proofErr w:type="spellEnd"/>
+            <w:r>
+              <w:t xml:space="preserve"> #8</w:t>
+            </w:r>
+          </w:p>
         </w:tc>
       </w:tr>
       <w:tr>
@@ -355,12 +400,21 @@
                 <w:bCs/>
               </w:rPr>
             </w:pPr>
-            <w:r>
-              <w:rPr>
-                <w:b/>
-                <w:bCs/>
-              </w:rPr>
-              <w:t xml:space="preserve">Task </w:t>
+            <w:proofErr w:type="spellStart"/>
+            <w:r>
+              <w:rPr>
+                <w:b/>
+                <w:bCs/>
+              </w:rPr>
+              <w:t>Task</w:t>
+            </w:r>
+            <w:proofErr w:type="spellEnd"/>
+            <w:r>
+              <w:rPr>
+                <w:b/>
+                <w:bCs/>
+              </w:rPr>
+              <w:t xml:space="preserve"> </w:t>
             </w:r>
             <w:proofErr w:type="spellStart"/>
             <w:r>
@@ -463,37 +517,74 @@
           <w:tcPr>
             <w:tcW w:w="828" w:type="dxa"/>
           </w:tcPr>
-          <w:p/>
+          <w:p>
+            <w:r>
+              <w:t>8</w:t>
+            </w:r>
+          </w:p>
         </w:tc>
         <w:tc>
           <w:tcPr>
             <w:tcW w:w="2971" w:type="dxa"/>
           </w:tcPr>
-          <w:p/>
+          <w:p>
+            <w:r>
+              <w:t xml:space="preserve">Desenvolver </w:t>
+            </w:r>
+            <w:proofErr w:type="spellStart"/>
+            <w:r>
+              <w:t>Enum</w:t>
+            </w:r>
+            <w:proofErr w:type="spellEnd"/>
+            <w:r>
+              <w:t xml:space="preserve"> </w:t>
+            </w:r>
+            <w:proofErr w:type="spellStart"/>
+            <w:r>
+              <w:t>UserType</w:t>
+            </w:r>
+            <w:proofErr w:type="spellEnd"/>
+          </w:p>
         </w:tc>
         <w:tc>
           <w:tcPr>
             <w:tcW w:w="1441" w:type="dxa"/>
           </w:tcPr>
-          <w:p/>
+          <w:p>
+            <w:r>
+              <w:t>Gabriel Jorge</w:t>
+            </w:r>
+          </w:p>
         </w:tc>
         <w:tc>
           <w:tcPr>
             <w:tcW w:w="1418" w:type="dxa"/>
           </w:tcPr>
-          <w:p/>
+          <w:p>
+            <w:r>
+              <w:t>Finalizado</w:t>
+            </w:r>
+          </w:p>
         </w:tc>
         <w:tc>
           <w:tcPr>
             <w:tcW w:w="1842" w:type="dxa"/>
           </w:tcPr>
-          <w:p/>
+          <w:p>
+            <w:r>
+              <w:t>20</w:t>
+            </w:r>
+          </w:p>
         </w:tc>
         <w:tc>
           <w:tcPr>
             <w:tcW w:w="1683" w:type="dxa"/>
           </w:tcPr>
-          <w:p/>
+          <w:p>
+            <w:r>
+              <w:t>1</w:t>
+            </w:r>
+          </w:p>
         </w:tc>
       </w:tr>
       <w:tr>
@@ -590,30 +681,32 @@
     <w:p/>
     <w:p>
       <w:r>
-        <w:t>Descrição do que foi produzido, com diagramas de caso de uso, diagrama de sequência, diagrama com as classes afetadas nas sprint.</w:t>
+        <w:t xml:space="preserve">Criei um </w:t>
       </w:r>
+      <w:proofErr w:type="spellStart"/>
+      <w:r>
+        <w:t>enum</w:t>
+      </w:r>
+      <w:proofErr w:type="spellEnd"/>
+      <w:r>
+        <w:t xml:space="preserve"> no na linguagem </w:t>
+      </w:r>
+      <w:proofErr w:type="spellStart"/>
+      <w:r>
+        <w:t>c#</w:t>
+      </w:r>
+      <w:proofErr w:type="spellEnd"/>
+      <w:r>
+        <w:t xml:space="preserve"> para o projeto </w:t>
+      </w:r>
+      <w:proofErr w:type="spellStart"/>
+      <w:r>
+        <w:t>SeniorCareManager</w:t>
+      </w:r>
+      <w:bookmarkStart w:id="0" w:name="_GoBack"/>
+      <w:bookmarkEnd w:id="0"/>
+      <w:proofErr w:type="spellEnd"/>
     </w:p>
-    <w:p>
-      <w:r>
-        <w:t>Se necessário colocar outros diagramas.</w:t>
-      </w:r>
-    </w:p>
-    <w:p>
-      <w:r>
-        <w:t>Colocar imagens das telas produzidas.</w:t>
-      </w:r>
-    </w:p>
-    <w:p>
-      <w:r>
-        <w:t>Descrever o que foi bem durante a sprint – aprendizados.</w:t>
-      </w:r>
-    </w:p>
-    <w:p>
-      <w:r>
-        <w:t>Descrever o que não pode ser implementado com justificativa.</w:t>
-      </w:r>
-    </w:p>
-    <w:p/>
     <w:sectPr>
       <w:pgSz w:w="11906" w:h="16838"/>
       <w:pgMar w:top="720" w:right="720" w:bottom="720" w:left="993" w:header="708" w:footer="708" w:gutter="0"/>
@@ -625,7 +718,7 @@
 </file>
 
 <file path=word/endnotes.xml><?xml version="1.0" encoding="utf-8"?>
-<w:endnotes xmlns:wpc="http://schemas.microsoft.com/office/word/2010/wordprocessingCanvas" xmlns:cx="http://schemas.microsoft.com/office/drawing/2014/chartex" xmlns:cx1="http://schemas.microsoft.com/office/drawing/2015/9/8/chartex" xmlns:cx2="http://schemas.microsoft.com/office/drawing/2015/10/21/chartex" xmlns:cx3="http://schemas.microsoft.com/office/drawing/2016/5/9/chartex" xmlns:cx4="http://schemas.microsoft.com/office/drawing/2016/5/10/chartex" xmlns:cx5="http://schemas.microsoft.com/office/drawing/2016/5/11/chartex" xmlns:cx6="http://schemas.microsoft.com/office/drawing/2016/5/12/chartex" xmlns:cx7="http://schemas.microsoft.com/office/drawing/2016/5/13/chartex" xmlns:cx8="http://schemas.microsoft.com/office/drawing/2016/5/14/chartex" xmlns:mc="http://schemas.openxmlformats.org/markup-compatibility/2006" xmlns:aink="http://schemas.microsoft.com/office/drawing/2016/ink" xmlns:am3d="http://schemas.microsoft.com/office/drawing/2017/model3d" xmlns:o="urn:schemas-microsoft-com:office:office" xmlns:oel="http://schemas.microsoft.com/office/2019/extlst" xmlns:r="http://schemas.openxmlformats.org/officeDocument/2006/relationships" xmlns:m="http://schemas.openxmlformats.org/officeDocument/2006/math" xmlns:v="urn:schemas-microsoft-com:vml" xmlns:wp14="http://schemas.microsoft.com/office/word/2010/wordprocessingDrawing" xmlns:wp="http://schemas.openxmlformats.org/drawingml/2006/wordprocessingDrawing" xmlns:w10="urn:schemas-microsoft-com:office:word" xmlns:w="http://schemas.openxmlformats.org/wordprocessingml/2006/main" xmlns:w14="http://schemas.microsoft.com/office/word/2010/wordml" xmlns:w15="http://schemas.microsoft.com/office/word/2012/wordml" xmlns:w16cex="http://schemas.microsoft.com/office/word/2018/wordml/cex" xmlns:w16cid="http://schemas.microsoft.com/office/word/2016/wordml/cid" xmlns:w16="http://schemas.microsoft.com/office/word/2018/wordml" xmlns:w16du="http://schemas.microsoft.com/office/word/2023/wordml/word16du" xmlns:w16sdtdh="http://schemas.microsoft.com/office/word/2020/wordml/sdtdatahash" xmlns:w16se="http://schemas.microsoft.com/office/word/2015/wordml/symex" xmlns:wpg="http://schemas.microsoft.com/office/word/2010/wordprocessingGroup" xmlns:wpi="http://schemas.microsoft.com/office/word/2010/wordprocessingInk" xmlns:wne="http://schemas.microsoft.com/office/word/2006/wordml" xmlns:wps="http://schemas.microsoft.com/office/word/2010/wordprocessingShape" mc:Ignorable="w14 w15 w16se w16cid w16 w16cex w16sdtdh w16du wp14">
+<w:endnotes xmlns:wpc="http://schemas.microsoft.com/office/word/2010/wordprocessingCanvas" xmlns:cx="http://schemas.microsoft.com/office/drawing/2014/chartex" xmlns:cx1="http://schemas.microsoft.com/office/drawing/2015/9/8/chartex" xmlns:cx2="http://schemas.microsoft.com/office/drawing/2015/10/21/chartex" xmlns:cx3="http://schemas.microsoft.com/office/drawing/2016/5/9/chartex" xmlns:cx4="http://schemas.microsoft.com/office/drawing/2016/5/10/chartex" xmlns:cx5="http://schemas.microsoft.com/office/drawing/2016/5/11/chartex" xmlns:cx6="http://schemas.microsoft.com/office/drawing/2016/5/12/chartex" xmlns:cx7="http://schemas.microsoft.com/office/drawing/2016/5/13/chartex" xmlns:cx8="http://schemas.microsoft.com/office/drawing/2016/5/14/chartex" xmlns:mc="http://schemas.openxmlformats.org/markup-compatibility/2006" xmlns:aink="http://schemas.microsoft.com/office/drawing/2016/ink" xmlns:am3d="http://schemas.microsoft.com/office/drawing/2017/model3d" xmlns:o="urn:schemas-microsoft-com:office:office" xmlns:r="http://schemas.openxmlformats.org/officeDocument/2006/relationships" xmlns:m="http://schemas.openxmlformats.org/officeDocument/2006/math" xmlns:v="urn:schemas-microsoft-com:vml" xmlns:wp14="http://schemas.microsoft.com/office/word/2010/wordprocessingDrawing" xmlns:wp="http://schemas.openxmlformats.org/drawingml/2006/wordprocessingDrawing" xmlns:w10="urn:schemas-microsoft-com:office:word" xmlns:w="http://schemas.openxmlformats.org/wordprocessingml/2006/main" xmlns:w14="http://schemas.microsoft.com/office/word/2010/wordml" xmlns:w15="http://schemas.microsoft.com/office/word/2012/wordml" xmlns:w16cid="http://schemas.microsoft.com/office/word/2016/wordml/cid" xmlns:w16se="http://schemas.microsoft.com/office/word/2015/wordml/symex" xmlns:wpg="http://schemas.microsoft.com/office/word/2010/wordprocessingGroup" xmlns:wpi="http://schemas.microsoft.com/office/word/2010/wordprocessingInk" xmlns:wne="http://schemas.microsoft.com/office/word/2006/wordml" xmlns:wps="http://schemas.microsoft.com/office/word/2010/wordprocessingShape" mc:Ignorable="w14 w15 w16se w16cid wp14">
   <w:endnote w:type="separator" w:id="-1">
     <w:p>
       <w:pPr>
@@ -650,7 +743,7 @@
 </file>
 
 <file path=word/footnotes.xml><?xml version="1.0" encoding="utf-8"?>
-<w:footnotes xmlns:wpc="http://schemas.microsoft.com/office/word/2010/wordprocessingCanvas" xmlns:cx="http://schemas.microsoft.com/office/drawing/2014/chartex" xmlns:cx1="http://schemas.microsoft.com/office/drawing/2015/9/8/chartex" xmlns:cx2="http://schemas.microsoft.com/office/drawing/2015/10/21/chartex" xmlns:cx3="http://schemas.microsoft.com/office/drawing/2016/5/9/chartex" xmlns:cx4="http://schemas.microsoft.com/office/drawing/2016/5/10/chartex" xmlns:cx5="http://schemas.microsoft.com/office/drawing/2016/5/11/chartex" xmlns:cx6="http://schemas.microsoft.com/office/drawing/2016/5/12/chartex" xmlns:cx7="http://schemas.microsoft.com/office/drawing/2016/5/13/chartex" xmlns:cx8="http://schemas.microsoft.com/office/drawing/2016/5/14/chartex" xmlns:mc="http://schemas.openxmlformats.org/markup-compatibility/2006" xmlns:aink="http://schemas.microsoft.com/office/drawing/2016/ink" xmlns:am3d="http://schemas.microsoft.com/office/drawing/2017/model3d" xmlns:o="urn:schemas-microsoft-com:office:office" xmlns:oel="http://schemas.microsoft.com/office/2019/extlst" xmlns:r="http://schemas.openxmlformats.org/officeDocument/2006/relationships" xmlns:m="http://schemas.openxmlformats.org/officeDocument/2006/math" xmlns:v="urn:schemas-microsoft-com:vml" xmlns:wp14="http://schemas.microsoft.com/office/word/2010/wordprocessingDrawing" xmlns:wp="http://schemas.openxmlformats.org/drawingml/2006/wordprocessingDrawing" xmlns:w10="urn:schemas-microsoft-com:office:word" xmlns:w="http://schemas.openxmlformats.org/wordprocessingml/2006/main" xmlns:w14="http://schemas.microsoft.com/office/word/2010/wordml" xmlns:w15="http://schemas.microsoft.com/office/word/2012/wordml" xmlns:w16cex="http://schemas.microsoft.com/office/word/2018/wordml/cex" xmlns:w16cid="http://schemas.microsoft.com/office/word/2016/wordml/cid" xmlns:w16="http://schemas.microsoft.com/office/word/2018/wordml" xmlns:w16du="http://schemas.microsoft.com/office/word/2023/wordml/word16du" xmlns:w16sdtdh="http://schemas.microsoft.com/office/word/2020/wordml/sdtdatahash" xmlns:w16se="http://schemas.microsoft.com/office/word/2015/wordml/symex" xmlns:wpg="http://schemas.microsoft.com/office/word/2010/wordprocessingGroup" xmlns:wpi="http://schemas.microsoft.com/office/word/2010/wordprocessingInk" xmlns:wne="http://schemas.microsoft.com/office/word/2006/wordml" xmlns:wps="http://schemas.microsoft.com/office/word/2010/wordprocessingShape" mc:Ignorable="w14 w15 w16se w16cid w16 w16cex w16sdtdh w16du wp14">
+<w:footnotes xmlns:wpc="http://schemas.microsoft.com/office/word/2010/wordprocessingCanvas" xmlns:cx="http://schemas.microsoft.com/office/drawing/2014/chartex" xmlns:cx1="http://schemas.microsoft.com/office/drawing/2015/9/8/chartex" xmlns:cx2="http://schemas.microsoft.com/office/drawing/2015/10/21/chartex" xmlns:cx3="http://schemas.microsoft.com/office/drawing/2016/5/9/chartex" xmlns:cx4="http://schemas.microsoft.com/office/drawing/2016/5/10/chartex" xmlns:cx5="http://schemas.microsoft.com/office/drawing/2016/5/11/chartex" xmlns:cx6="http://schemas.microsoft.com/office/drawing/2016/5/12/chartex" xmlns:cx7="http://schemas.microsoft.com/office/drawing/2016/5/13/chartex" xmlns:cx8="http://schemas.microsoft.com/office/drawing/2016/5/14/chartex" xmlns:mc="http://schemas.openxmlformats.org/markup-compatibility/2006" xmlns:aink="http://schemas.microsoft.com/office/drawing/2016/ink" xmlns:am3d="http://schemas.microsoft.com/office/drawing/2017/model3d" xmlns:o="urn:schemas-microsoft-com:office:office" xmlns:r="http://schemas.openxmlformats.org/officeDocument/2006/relationships" xmlns:m="http://schemas.openxmlformats.org/officeDocument/2006/math" xmlns:v="urn:schemas-microsoft-com:vml" xmlns:wp14="http://schemas.microsoft.com/office/word/2010/wordprocessingDrawing" xmlns:wp="http://schemas.openxmlformats.org/drawingml/2006/wordprocessingDrawing" xmlns:w10="urn:schemas-microsoft-com:office:word" xmlns:w="http://schemas.openxmlformats.org/wordprocessingml/2006/main" xmlns:w14="http://schemas.microsoft.com/office/word/2010/wordml" xmlns:w15="http://schemas.microsoft.com/office/word/2012/wordml" xmlns:w16cid="http://schemas.microsoft.com/office/word/2016/wordml/cid" xmlns:w16se="http://schemas.microsoft.com/office/word/2015/wordml/symex" xmlns:wpg="http://schemas.microsoft.com/office/word/2010/wordprocessingGroup" xmlns:wpi="http://schemas.microsoft.com/office/word/2010/wordprocessingInk" xmlns:wne="http://schemas.microsoft.com/office/word/2006/wordml" xmlns:wps="http://schemas.microsoft.com/office/word/2010/wordprocessingShape" mc:Ignorable="w14 w15 w16se w16cid wp14">
   <w:footnote w:type="separator" w:id="-1">
     <w:p>
       <w:pPr>
@@ -675,7 +768,7 @@
 </file>
 
 <file path=word/styles.xml><?xml version="1.0" encoding="utf-8"?>
-<w:styles xmlns:mc="http://schemas.openxmlformats.org/markup-compatibility/2006" xmlns:r="http://schemas.openxmlformats.org/officeDocument/2006/relationships" xmlns:w="http://schemas.openxmlformats.org/wordprocessingml/2006/main" xmlns:w14="http://schemas.microsoft.com/office/word/2010/wordml" xmlns:w15="http://schemas.microsoft.com/office/word/2012/wordml" xmlns:w16cex="http://schemas.microsoft.com/office/word/2018/wordml/cex" xmlns:w16cid="http://schemas.microsoft.com/office/word/2016/wordml/cid" xmlns:w16="http://schemas.microsoft.com/office/word/2018/wordml" xmlns:w16du="http://schemas.microsoft.com/office/word/2023/wordml/word16du" xmlns:w16sdtdh="http://schemas.microsoft.com/office/word/2020/wordml/sdtdatahash" xmlns:w16se="http://schemas.microsoft.com/office/word/2015/wordml/symex" mc:Ignorable="w14 w15 w16se w16cid w16 w16cex w16sdtdh w16du">
+<w:styles xmlns:mc="http://schemas.openxmlformats.org/markup-compatibility/2006" xmlns:r="http://schemas.openxmlformats.org/officeDocument/2006/relationships" xmlns:w="http://schemas.openxmlformats.org/wordprocessingml/2006/main" xmlns:w14="http://schemas.microsoft.com/office/word/2010/wordml" xmlns:w15="http://schemas.microsoft.com/office/word/2012/wordml" xmlns:w16cid="http://schemas.microsoft.com/office/word/2016/wordml/cid" xmlns:w16se="http://schemas.microsoft.com/office/word/2015/wordml/symex" mc:Ignorable="w14 w15 w16se w16cid">
   <w:docDefaults>
     <w:rPrDefault>
       <w:rPr>
@@ -693,7 +786,7 @@
       </w:pPr>
     </w:pPrDefault>
   </w:docDefaults>
-  <w:latentStyles w:defLockedState="0" w:defUIPriority="99" w:defSemiHidden="0" w:defUnhideWhenUsed="0" w:defQFormat="0" w:count="376">
+  <w:latentStyles w:defLockedState="0" w:defUIPriority="99" w:defSemiHidden="0" w:defUnhideWhenUsed="0" w:defQFormat="0" w:count="375">
     <w:lsdException w:name="Normal" w:uiPriority="0" w:qFormat="1"/>
     <w:lsdException w:name="heading 1" w:uiPriority="9" w:qFormat="1"/>
     <w:lsdException w:name="heading 2" w:semiHidden="1" w:uiPriority="9" w:unhideWhenUsed="1" w:qFormat="1"/>
@@ -1069,7 +1162,6 @@
     <w:lsdException w:name="Smart Hyperlink" w:semiHidden="1" w:unhideWhenUsed="1"/>
     <w:lsdException w:name="Hashtag" w:semiHidden="1" w:unhideWhenUsed="1"/>
     <w:lsdException w:name="Unresolved Mention" w:semiHidden="1" w:unhideWhenUsed="1"/>
-    <w:lsdException w:name="Smart Link" w:semiHidden="1" w:unhideWhenUsed="1"/>
   </w:latentStyles>
   <w:style w:type="paragraph" w:default="1" w:styleId="Normal">
     <w:name w:val="Normal"/>

</xml_diff>

<commit_message>
:docs: Adicionando a documentacao da task DesenvolverEnumSex
</commit_message>
<xml_diff>
--- a/Documents/SprintDocumentationModel/Sprint Documentation.docx
+++ b/Documents/SprintDocumentationModel/Sprint Documentation.docx
@@ -1,6 +1,6 @@
 
 <file path=word/document.xml><?xml version="1.0" encoding="utf-8"?>
-<w:document xmlns:wpc="http://schemas.microsoft.com/office/word/2010/wordprocessingCanvas" xmlns:cx="http://schemas.microsoft.com/office/drawing/2014/chartex" xmlns:cx1="http://schemas.microsoft.com/office/drawing/2015/9/8/chartex" xmlns:cx2="http://schemas.microsoft.com/office/drawing/2015/10/21/chartex" xmlns:cx3="http://schemas.microsoft.com/office/drawing/2016/5/9/chartex" xmlns:cx4="http://schemas.microsoft.com/office/drawing/2016/5/10/chartex" xmlns:cx5="http://schemas.microsoft.com/office/drawing/2016/5/11/chartex" xmlns:cx6="http://schemas.microsoft.com/office/drawing/2016/5/12/chartex" xmlns:cx7="http://schemas.microsoft.com/office/drawing/2016/5/13/chartex" xmlns:cx8="http://schemas.microsoft.com/office/drawing/2016/5/14/chartex" xmlns:mc="http://schemas.openxmlformats.org/markup-compatibility/2006" xmlns:aink="http://schemas.microsoft.com/office/drawing/2016/ink" xmlns:am3d="http://schemas.microsoft.com/office/drawing/2017/model3d" xmlns:o="urn:schemas-microsoft-com:office:office" xmlns:oel="http://schemas.microsoft.com/office/2019/extlst" xmlns:r="http://schemas.openxmlformats.org/officeDocument/2006/relationships" xmlns:m="http://schemas.openxmlformats.org/officeDocument/2006/math" xmlns:v="urn:schemas-microsoft-com:vml" xmlns:wp14="http://schemas.microsoft.com/office/word/2010/wordprocessingDrawing" xmlns:wp="http://schemas.openxmlformats.org/drawingml/2006/wordprocessingDrawing" xmlns:w10="urn:schemas-microsoft-com:office:word" xmlns:w="http://schemas.openxmlformats.org/wordprocessingml/2006/main" xmlns:w14="http://schemas.microsoft.com/office/word/2010/wordml" xmlns:w15="http://schemas.microsoft.com/office/word/2012/wordml" xmlns:w16cex="http://schemas.microsoft.com/office/word/2018/wordml/cex" xmlns:w16cid="http://schemas.microsoft.com/office/word/2016/wordml/cid" xmlns:w16="http://schemas.microsoft.com/office/word/2018/wordml" xmlns:w16du="http://schemas.microsoft.com/office/word/2023/wordml/word16du" xmlns:w16sdtdh="http://schemas.microsoft.com/office/word/2020/wordml/sdtdatahash" xmlns:w16se="http://schemas.microsoft.com/office/word/2015/wordml/symex" xmlns:wpg="http://schemas.microsoft.com/office/word/2010/wordprocessingGroup" xmlns:wpi="http://schemas.microsoft.com/office/word/2010/wordprocessingInk" xmlns:wne="http://schemas.microsoft.com/office/word/2006/wordml" xmlns:wps="http://schemas.microsoft.com/office/word/2010/wordprocessingShape" mc:Ignorable="w14 w15 w16se w16cid w16 w16cex w16sdtdh w16du wp14">
+<w:document xmlns:wpc="http://schemas.microsoft.com/office/word/2010/wordprocessingCanvas" xmlns:cx="http://schemas.microsoft.com/office/drawing/2014/chartex" xmlns:cx1="http://schemas.microsoft.com/office/drawing/2015/9/8/chartex" xmlns:cx2="http://schemas.microsoft.com/office/drawing/2015/10/21/chartex" xmlns:cx3="http://schemas.microsoft.com/office/drawing/2016/5/9/chartex" xmlns:cx4="http://schemas.microsoft.com/office/drawing/2016/5/10/chartex" xmlns:cx5="http://schemas.microsoft.com/office/drawing/2016/5/11/chartex" xmlns:cx6="http://schemas.microsoft.com/office/drawing/2016/5/12/chartex" xmlns:cx7="http://schemas.microsoft.com/office/drawing/2016/5/13/chartex" xmlns:cx8="http://schemas.microsoft.com/office/drawing/2016/5/14/chartex" xmlns:mc="http://schemas.openxmlformats.org/markup-compatibility/2006" xmlns:aink="http://schemas.microsoft.com/office/drawing/2016/ink" xmlns:am3d="http://schemas.microsoft.com/office/drawing/2017/model3d" xmlns:o="urn:schemas-microsoft-com:office:office" xmlns:r="http://schemas.openxmlformats.org/officeDocument/2006/relationships" xmlns:m="http://schemas.openxmlformats.org/officeDocument/2006/math" xmlns:v="urn:schemas-microsoft-com:vml" xmlns:wp14="http://schemas.microsoft.com/office/word/2010/wordprocessingDrawing" xmlns:wp="http://schemas.openxmlformats.org/drawingml/2006/wordprocessingDrawing" xmlns:w10="urn:schemas-microsoft-com:office:word" xmlns:w="http://schemas.openxmlformats.org/wordprocessingml/2006/main" xmlns:w14="http://schemas.microsoft.com/office/word/2010/wordml" xmlns:w15="http://schemas.microsoft.com/office/word/2012/wordml" xmlns:w16cid="http://schemas.microsoft.com/office/word/2016/wordml/cid" xmlns:w16se="http://schemas.microsoft.com/office/word/2015/wordml/symex" xmlns:wpg="http://schemas.microsoft.com/office/word/2010/wordprocessingGroup" xmlns:wpi="http://schemas.microsoft.com/office/word/2010/wordprocessingInk" xmlns:wne="http://schemas.microsoft.com/office/word/2006/wordml" xmlns:wps="http://schemas.microsoft.com/office/word/2010/wordprocessingShape" mc:Ignorable="w14 w15 w16se w16cid wp14">
   <w:body>
     <w:p>
       <w:pPr>
@@ -140,6 +140,13 @@
               </w:rPr>
               <w:t>Sprint #</w:t>
             </w:r>
+            <w:r>
+              <w:rPr>
+                <w:b/>
+                <w:bCs/>
+              </w:rPr>
+              <w:t>1-Desenvolver-Enum</w:t>
+            </w:r>
           </w:p>
         </w:tc>
         <w:tc>
@@ -159,6 +166,13 @@
                 <w:bCs/>
               </w:rPr>
               <w:t>Start Date:</w:t>
+            </w:r>
+            <w:r>
+              <w:rPr>
+                <w:b/>
+                <w:bCs/>
+              </w:rPr>
+              <w:t>16/09/2024</w:t>
             </w:r>
           </w:p>
         </w:tc>
@@ -180,6 +194,13 @@
                 <w:bCs/>
               </w:rPr>
               <w:t>Final Date:</w:t>
+            </w:r>
+            <w:r>
+              <w:rPr>
+                <w:b/>
+                <w:bCs/>
+              </w:rPr>
+              <w:t>30/09/2024</w:t>
             </w:r>
           </w:p>
         </w:tc>
@@ -226,7 +247,11 @@
             <w:tcW w:w="10201" w:type="dxa"/>
             <w:gridSpan w:val="4"/>
           </w:tcPr>
-          <w:p/>
+          <w:p>
+            <w:r>
+              <w:t>Renato dos Santos Filho</w:t>
+            </w:r>
+          </w:p>
         </w:tc>
       </w:tr>
       <w:tr>
@@ -305,7 +330,19 @@
           <w:tcPr>
             <w:tcW w:w="10201" w:type="dxa"/>
           </w:tcPr>
-          <w:p/>
+          <w:p>
+            <w:r>
+              <w:t xml:space="preserve">Desenvolver </w:t>
+            </w:r>
+            <w:proofErr w:type="spellStart"/>
+            <w:r>
+              <w:t>Enum</w:t>
+            </w:r>
+            <w:proofErr w:type="spellEnd"/>
+            <w:r>
+              <w:t xml:space="preserve"> Sex</w:t>
+            </w:r>
+          </w:p>
         </w:tc>
       </w:tr>
       <w:tr>
@@ -333,12 +370,12 @@
         <w:tblLook w:val="04A0" w:firstRow="1" w:lastRow="0" w:firstColumn="1" w:lastColumn="0" w:noHBand="0" w:noVBand="1"/>
       </w:tblPr>
       <w:tblGrid>
-        <w:gridCol w:w="828"/>
-        <w:gridCol w:w="2971"/>
-        <w:gridCol w:w="1441"/>
-        <w:gridCol w:w="1418"/>
-        <w:gridCol w:w="1842"/>
-        <w:gridCol w:w="1683"/>
+        <w:gridCol w:w="814"/>
+        <w:gridCol w:w="2870"/>
+        <w:gridCol w:w="1665"/>
+        <w:gridCol w:w="1409"/>
+        <w:gridCol w:w="1795"/>
+        <w:gridCol w:w="1630"/>
       </w:tblGrid>
       <w:tr>
         <w:tc>
@@ -355,12 +392,21 @@
                 <w:bCs/>
               </w:rPr>
             </w:pPr>
-            <w:r>
-              <w:rPr>
-                <w:b/>
-                <w:bCs/>
-              </w:rPr>
-              <w:t xml:space="preserve">Task </w:t>
+            <w:proofErr w:type="spellStart"/>
+            <w:r>
+              <w:rPr>
+                <w:b/>
+                <w:bCs/>
+              </w:rPr>
+              <w:t>Task</w:t>
+            </w:r>
+            <w:proofErr w:type="spellEnd"/>
+            <w:r>
+              <w:rPr>
+                <w:b/>
+                <w:bCs/>
+              </w:rPr>
+              <w:t xml:space="preserve"> </w:t>
             </w:r>
             <w:proofErr w:type="spellStart"/>
             <w:r>
@@ -463,37 +509,84 @@
           <w:tcPr>
             <w:tcW w:w="828" w:type="dxa"/>
           </w:tcPr>
-          <w:p/>
+          <w:p>
+            <w:r>
+              <w:t>12</w:t>
+            </w:r>
+          </w:p>
         </w:tc>
         <w:tc>
           <w:tcPr>
             <w:tcW w:w="2971" w:type="dxa"/>
           </w:tcPr>
-          <w:p/>
+          <w:p>
+            <w:r>
+              <w:t xml:space="preserve">Nessa </w:t>
+            </w:r>
+            <w:proofErr w:type="spellStart"/>
+            <w:r>
+              <w:t>task</w:t>
+            </w:r>
+            <w:proofErr w:type="spellEnd"/>
+            <w:r>
+              <w:t xml:space="preserve"> foi desenvolvido o </w:t>
+            </w:r>
+            <w:proofErr w:type="spellStart"/>
+            <w:r>
+              <w:t>Enum</w:t>
+            </w:r>
+            <w:proofErr w:type="spellEnd"/>
+            <w:r>
+              <w:t xml:space="preserve"> Sex</w:t>
+            </w:r>
+          </w:p>
         </w:tc>
         <w:tc>
           <w:tcPr>
             <w:tcW w:w="1441" w:type="dxa"/>
           </w:tcPr>
-          <w:p/>
+          <w:p>
+            <w:r>
+              <w:t>RenatoSantos25</w:t>
+            </w:r>
+          </w:p>
         </w:tc>
         <w:tc>
           <w:tcPr>
             <w:tcW w:w="1418" w:type="dxa"/>
           </w:tcPr>
-          <w:p/>
+          <w:p>
+            <w:proofErr w:type="spellStart"/>
+            <w:r>
+              <w:t>Done</w:t>
+            </w:r>
+            <w:proofErr w:type="spellEnd"/>
+          </w:p>
+          <w:p>
+            <w:r>
+              <w:t>25/09/2024</w:t>
+            </w:r>
+          </w:p>
         </w:tc>
         <w:tc>
           <w:tcPr>
             <w:tcW w:w="1842" w:type="dxa"/>
           </w:tcPr>
-          <w:p/>
+          <w:p>
+            <w:r>
+              <w:t>20 Horas</w:t>
+            </w:r>
+          </w:p>
         </w:tc>
         <w:tc>
           <w:tcPr>
             <w:tcW w:w="1683" w:type="dxa"/>
           </w:tcPr>
-          <w:p/>
+          <w:p>
+            <w:r>
+              <w:t>1 Hora</w:t>
+            </w:r>
+          </w:p>
         </w:tc>
       </w:tr>
       <w:tr>
@@ -590,30 +683,162 @@
     <w:p/>
     <w:p>
       <w:r>
-        <w:t>Descrição do que foi produzido, com diagramas de caso de uso, diagrama de sequência, diagrama com as classes afetadas nas sprint.</w:t>
+        <w:t xml:space="preserve">Foi </w:t>
+      </w:r>
+      <w:proofErr w:type="spellStart"/>
+      <w:r>
+        <w:t>desenvoldido</w:t>
+      </w:r>
+      <w:proofErr w:type="spellEnd"/>
+      <w:r>
+        <w:t xml:space="preserve"> o </w:t>
+      </w:r>
+      <w:proofErr w:type="spellStart"/>
+      <w:r>
+        <w:t>Enum</w:t>
+      </w:r>
+      <w:proofErr w:type="spellEnd"/>
+      <w:r>
+        <w:t xml:space="preserve"> Sex com os seguintes atributos e valores:</w:t>
       </w:r>
     </w:p>
     <w:p>
+      <w:pPr>
+        <w:rPr>
+          <w:lang w:val="es-ES"/>
+        </w:rPr>
+      </w:pPr>
       <w:r>
-        <w:t>Se necessário colocar outros diagramas.</w:t>
+        <w:rPr>
+          <w:lang w:val="es-ES"/>
+        </w:rPr>
+        <w:t xml:space="preserve">PURCHASE = </w:t>
+      </w:r>
+      <w:r>
+        <w:rPr>
+          <w:lang w:val="es-ES"/>
+        </w:rPr>
+        <w:t>2</w:t>
       </w:r>
     </w:p>
     <w:p>
+      <w:pPr>
+        <w:rPr>
+          <w:lang w:val="es-ES"/>
+        </w:rPr>
+      </w:pPr>
       <w:r>
-        <w:t>Colocar imagens das telas produzidas.</w:t>
+        <w:rPr>
+          <w:lang w:val="es-ES"/>
+        </w:rPr>
+        <w:t>CONSUMPTION = 2</w:t>
+      </w:r>
+      <w:bookmarkStart w:id="0" w:name="_GoBack"/>
+      <w:bookmarkEnd w:id="0"/>
+    </w:p>
+    <w:p>
+      <w:pPr>
+        <w:rPr>
+          <w:lang w:val="es-ES"/>
+        </w:rPr>
+      </w:pPr>
+      <w:r>
+        <w:rPr>
+          <w:lang w:val="es-ES"/>
+        </w:rPr>
+        <w:t>DONATION = 3</w:t>
       </w:r>
     </w:p>
     <w:p>
+      <w:pPr>
+        <w:rPr>
+          <w:lang w:val="es-ES"/>
+        </w:rPr>
+      </w:pPr>
       <w:r>
-        <w:t>Descrever o que foi bem durante a sprint – aprendizados.</w:t>
+        <w:rPr>
+          <w:lang w:val="es-ES"/>
+        </w:rPr>
+        <w:t xml:space="preserve">LOSS = </w:t>
+      </w:r>
+      <w:r>
+        <w:rPr>
+          <w:lang w:val="es-ES"/>
+        </w:rPr>
+        <w:t>2</w:t>
       </w:r>
     </w:p>
     <w:p>
+      <w:pPr>
+        <w:rPr>
+          <w:lang w:val="es-ES"/>
+        </w:rPr>
+      </w:pPr>
       <w:r>
-        <w:t>Descrever o que não pode ser implementado com justificativa.</w:t>
+        <w:rPr>
+          <w:kern w:val="0"/>
+          <w:lang w:val="es-ES"/>
+          <w14:ligatures w14:val="none"/>
+        </w:rPr>
+        <w:t xml:space="preserve">ADJUSTMENT = </w:t>
+      </w:r>
+      <w:r>
+        <w:rPr>
+          <w:kern w:val="0"/>
+          <w:lang w:val="es-ES"/>
+          <w14:ligatures w14:val="none"/>
+        </w:rPr>
+        <w:t>3</w:t>
+      </w:r>
+      <w:r>
+        <w:rPr>
+          <w:kern w:val="0"/>
+          <w:lang w:val="es-ES"/>
+          <w14:ligatures w14:val="none"/>
+        </w:rPr>
+        <w:br/>
+      </w:r>
+      <w:r>
+        <w:rPr>
+          <w:lang w:val="es-ES"/>
+        </w:rPr>
+        <w:drawing>
+          <wp:inline distT="0" distB="0" distL="0" distR="0" wp14:anchorId="0E1A9D2E" wp14:editId="2E0CB2B7">
+            <wp:extent cx="3705742" cy="2133898"/>
+            <wp:effectExtent l="0" t="0" r="0" b="0"/>
+            <wp:docPr id="1" name="Imagem 1"/>
+            <wp:cNvGraphicFramePr>
+              <a:graphicFrameLocks xmlns:a="http://schemas.openxmlformats.org/drawingml/2006/main" noChangeAspect="1"/>
+            </wp:cNvGraphicFramePr>
+            <a:graphic xmlns:a="http://schemas.openxmlformats.org/drawingml/2006/main">
+              <a:graphicData uri="http://schemas.openxmlformats.org/drawingml/2006/picture">
+                <pic:pic xmlns:pic="http://schemas.openxmlformats.org/drawingml/2006/picture">
+                  <pic:nvPicPr>
+                    <pic:cNvPr id="1" name=""/>
+                    <pic:cNvPicPr/>
+                  </pic:nvPicPr>
+                  <pic:blipFill>
+                    <a:blip r:embed="rId7"/>
+                    <a:stretch>
+                      <a:fillRect/>
+                    </a:stretch>
+                  </pic:blipFill>
+                  <pic:spPr>
+                    <a:xfrm>
+                      <a:off x="0" y="0"/>
+                      <a:ext cx="3705742" cy="2133898"/>
+                    </a:xfrm>
+                    <a:prstGeom prst="rect">
+                      <a:avLst/>
+                    </a:prstGeom>
+                  </pic:spPr>
+                </pic:pic>
+              </a:graphicData>
+            </a:graphic>
+          </wp:inline>
+        </w:drawing>
       </w:r>
     </w:p>
-    <w:p/>
     <w:sectPr>
       <w:pgSz w:w="11906" w:h="16838"/>
       <w:pgMar w:top="720" w:right="720" w:bottom="720" w:left="993" w:header="708" w:footer="708" w:gutter="0"/>
@@ -625,7 +850,7 @@
 </file>
 
 <file path=word/endnotes.xml><?xml version="1.0" encoding="utf-8"?>
-<w:endnotes xmlns:wpc="http://schemas.microsoft.com/office/word/2010/wordprocessingCanvas" xmlns:cx="http://schemas.microsoft.com/office/drawing/2014/chartex" xmlns:cx1="http://schemas.microsoft.com/office/drawing/2015/9/8/chartex" xmlns:cx2="http://schemas.microsoft.com/office/drawing/2015/10/21/chartex" xmlns:cx3="http://schemas.microsoft.com/office/drawing/2016/5/9/chartex" xmlns:cx4="http://schemas.microsoft.com/office/drawing/2016/5/10/chartex" xmlns:cx5="http://schemas.microsoft.com/office/drawing/2016/5/11/chartex" xmlns:cx6="http://schemas.microsoft.com/office/drawing/2016/5/12/chartex" xmlns:cx7="http://schemas.microsoft.com/office/drawing/2016/5/13/chartex" xmlns:cx8="http://schemas.microsoft.com/office/drawing/2016/5/14/chartex" xmlns:mc="http://schemas.openxmlformats.org/markup-compatibility/2006" xmlns:aink="http://schemas.microsoft.com/office/drawing/2016/ink" xmlns:am3d="http://schemas.microsoft.com/office/drawing/2017/model3d" xmlns:o="urn:schemas-microsoft-com:office:office" xmlns:oel="http://schemas.microsoft.com/office/2019/extlst" xmlns:r="http://schemas.openxmlformats.org/officeDocument/2006/relationships" xmlns:m="http://schemas.openxmlformats.org/officeDocument/2006/math" xmlns:v="urn:schemas-microsoft-com:vml" xmlns:wp14="http://schemas.microsoft.com/office/word/2010/wordprocessingDrawing" xmlns:wp="http://schemas.openxmlformats.org/drawingml/2006/wordprocessingDrawing" xmlns:w10="urn:schemas-microsoft-com:office:word" xmlns:w="http://schemas.openxmlformats.org/wordprocessingml/2006/main" xmlns:w14="http://schemas.microsoft.com/office/word/2010/wordml" xmlns:w15="http://schemas.microsoft.com/office/word/2012/wordml" xmlns:w16cex="http://schemas.microsoft.com/office/word/2018/wordml/cex" xmlns:w16cid="http://schemas.microsoft.com/office/word/2016/wordml/cid" xmlns:w16="http://schemas.microsoft.com/office/word/2018/wordml" xmlns:w16du="http://schemas.microsoft.com/office/word/2023/wordml/word16du" xmlns:w16sdtdh="http://schemas.microsoft.com/office/word/2020/wordml/sdtdatahash" xmlns:w16se="http://schemas.microsoft.com/office/word/2015/wordml/symex" xmlns:wpg="http://schemas.microsoft.com/office/word/2010/wordprocessingGroup" xmlns:wpi="http://schemas.microsoft.com/office/word/2010/wordprocessingInk" xmlns:wne="http://schemas.microsoft.com/office/word/2006/wordml" xmlns:wps="http://schemas.microsoft.com/office/word/2010/wordprocessingShape" mc:Ignorable="w14 w15 w16se w16cid w16 w16cex w16sdtdh w16du wp14">
+<w:endnotes xmlns:wpc="http://schemas.microsoft.com/office/word/2010/wordprocessingCanvas" xmlns:cx="http://schemas.microsoft.com/office/drawing/2014/chartex" xmlns:cx1="http://schemas.microsoft.com/office/drawing/2015/9/8/chartex" xmlns:cx2="http://schemas.microsoft.com/office/drawing/2015/10/21/chartex" xmlns:cx3="http://schemas.microsoft.com/office/drawing/2016/5/9/chartex" xmlns:cx4="http://schemas.microsoft.com/office/drawing/2016/5/10/chartex" xmlns:cx5="http://schemas.microsoft.com/office/drawing/2016/5/11/chartex" xmlns:cx6="http://schemas.microsoft.com/office/drawing/2016/5/12/chartex" xmlns:cx7="http://schemas.microsoft.com/office/drawing/2016/5/13/chartex" xmlns:cx8="http://schemas.microsoft.com/office/drawing/2016/5/14/chartex" xmlns:mc="http://schemas.openxmlformats.org/markup-compatibility/2006" xmlns:aink="http://schemas.microsoft.com/office/drawing/2016/ink" xmlns:am3d="http://schemas.microsoft.com/office/drawing/2017/model3d" xmlns:o="urn:schemas-microsoft-com:office:office" xmlns:r="http://schemas.openxmlformats.org/officeDocument/2006/relationships" xmlns:m="http://schemas.openxmlformats.org/officeDocument/2006/math" xmlns:v="urn:schemas-microsoft-com:vml" xmlns:wp14="http://schemas.microsoft.com/office/word/2010/wordprocessingDrawing" xmlns:wp="http://schemas.openxmlformats.org/drawingml/2006/wordprocessingDrawing" xmlns:w10="urn:schemas-microsoft-com:office:word" xmlns:w="http://schemas.openxmlformats.org/wordprocessingml/2006/main" xmlns:w14="http://schemas.microsoft.com/office/word/2010/wordml" xmlns:w15="http://schemas.microsoft.com/office/word/2012/wordml" xmlns:w16cid="http://schemas.microsoft.com/office/word/2016/wordml/cid" xmlns:w16se="http://schemas.microsoft.com/office/word/2015/wordml/symex" xmlns:wpg="http://schemas.microsoft.com/office/word/2010/wordprocessingGroup" xmlns:wpi="http://schemas.microsoft.com/office/word/2010/wordprocessingInk" xmlns:wne="http://schemas.microsoft.com/office/word/2006/wordml" xmlns:wps="http://schemas.microsoft.com/office/word/2010/wordprocessingShape" mc:Ignorable="w14 w15 w16se w16cid wp14">
   <w:endnote w:type="separator" w:id="-1">
     <w:p>
       <w:pPr>
@@ -650,7 +875,7 @@
 </file>
 
 <file path=word/footnotes.xml><?xml version="1.0" encoding="utf-8"?>
-<w:footnotes xmlns:wpc="http://schemas.microsoft.com/office/word/2010/wordprocessingCanvas" xmlns:cx="http://schemas.microsoft.com/office/drawing/2014/chartex" xmlns:cx1="http://schemas.microsoft.com/office/drawing/2015/9/8/chartex" xmlns:cx2="http://schemas.microsoft.com/office/drawing/2015/10/21/chartex" xmlns:cx3="http://schemas.microsoft.com/office/drawing/2016/5/9/chartex" xmlns:cx4="http://schemas.microsoft.com/office/drawing/2016/5/10/chartex" xmlns:cx5="http://schemas.microsoft.com/office/drawing/2016/5/11/chartex" xmlns:cx6="http://schemas.microsoft.com/office/drawing/2016/5/12/chartex" xmlns:cx7="http://schemas.microsoft.com/office/drawing/2016/5/13/chartex" xmlns:cx8="http://schemas.microsoft.com/office/drawing/2016/5/14/chartex" xmlns:mc="http://schemas.openxmlformats.org/markup-compatibility/2006" xmlns:aink="http://schemas.microsoft.com/office/drawing/2016/ink" xmlns:am3d="http://schemas.microsoft.com/office/drawing/2017/model3d" xmlns:o="urn:schemas-microsoft-com:office:office" xmlns:oel="http://schemas.microsoft.com/office/2019/extlst" xmlns:r="http://schemas.openxmlformats.org/officeDocument/2006/relationships" xmlns:m="http://schemas.openxmlformats.org/officeDocument/2006/math" xmlns:v="urn:schemas-microsoft-com:vml" xmlns:wp14="http://schemas.microsoft.com/office/word/2010/wordprocessingDrawing" xmlns:wp="http://schemas.openxmlformats.org/drawingml/2006/wordprocessingDrawing" xmlns:w10="urn:schemas-microsoft-com:office:word" xmlns:w="http://schemas.openxmlformats.org/wordprocessingml/2006/main" xmlns:w14="http://schemas.microsoft.com/office/word/2010/wordml" xmlns:w15="http://schemas.microsoft.com/office/word/2012/wordml" xmlns:w16cex="http://schemas.microsoft.com/office/word/2018/wordml/cex" xmlns:w16cid="http://schemas.microsoft.com/office/word/2016/wordml/cid" xmlns:w16="http://schemas.microsoft.com/office/word/2018/wordml" xmlns:w16du="http://schemas.microsoft.com/office/word/2023/wordml/word16du" xmlns:w16sdtdh="http://schemas.microsoft.com/office/word/2020/wordml/sdtdatahash" xmlns:w16se="http://schemas.microsoft.com/office/word/2015/wordml/symex" xmlns:wpg="http://schemas.microsoft.com/office/word/2010/wordprocessingGroup" xmlns:wpi="http://schemas.microsoft.com/office/word/2010/wordprocessingInk" xmlns:wne="http://schemas.microsoft.com/office/word/2006/wordml" xmlns:wps="http://schemas.microsoft.com/office/word/2010/wordprocessingShape" mc:Ignorable="w14 w15 w16se w16cid w16 w16cex w16sdtdh w16du wp14">
+<w:footnotes xmlns:wpc="http://schemas.microsoft.com/office/word/2010/wordprocessingCanvas" xmlns:cx="http://schemas.microsoft.com/office/drawing/2014/chartex" xmlns:cx1="http://schemas.microsoft.com/office/drawing/2015/9/8/chartex" xmlns:cx2="http://schemas.microsoft.com/office/drawing/2015/10/21/chartex" xmlns:cx3="http://schemas.microsoft.com/office/drawing/2016/5/9/chartex" xmlns:cx4="http://schemas.microsoft.com/office/drawing/2016/5/10/chartex" xmlns:cx5="http://schemas.microsoft.com/office/drawing/2016/5/11/chartex" xmlns:cx6="http://schemas.microsoft.com/office/drawing/2016/5/12/chartex" xmlns:cx7="http://schemas.microsoft.com/office/drawing/2016/5/13/chartex" xmlns:cx8="http://schemas.microsoft.com/office/drawing/2016/5/14/chartex" xmlns:mc="http://schemas.openxmlformats.org/markup-compatibility/2006" xmlns:aink="http://schemas.microsoft.com/office/drawing/2016/ink" xmlns:am3d="http://schemas.microsoft.com/office/drawing/2017/model3d" xmlns:o="urn:schemas-microsoft-com:office:office" xmlns:r="http://schemas.openxmlformats.org/officeDocument/2006/relationships" xmlns:m="http://schemas.openxmlformats.org/officeDocument/2006/math" xmlns:v="urn:schemas-microsoft-com:vml" xmlns:wp14="http://schemas.microsoft.com/office/word/2010/wordprocessingDrawing" xmlns:wp="http://schemas.openxmlformats.org/drawingml/2006/wordprocessingDrawing" xmlns:w10="urn:schemas-microsoft-com:office:word" xmlns:w="http://schemas.openxmlformats.org/wordprocessingml/2006/main" xmlns:w14="http://schemas.microsoft.com/office/word/2010/wordml" xmlns:w15="http://schemas.microsoft.com/office/word/2012/wordml" xmlns:w16cid="http://schemas.microsoft.com/office/word/2016/wordml/cid" xmlns:w16se="http://schemas.microsoft.com/office/word/2015/wordml/symex" xmlns:wpg="http://schemas.microsoft.com/office/word/2010/wordprocessingGroup" xmlns:wpi="http://schemas.microsoft.com/office/word/2010/wordprocessingInk" xmlns:wne="http://schemas.microsoft.com/office/word/2006/wordml" xmlns:wps="http://schemas.microsoft.com/office/word/2010/wordprocessingShape" mc:Ignorable="w14 w15 w16se w16cid wp14">
   <w:footnote w:type="separator" w:id="-1">
     <w:p>
       <w:pPr>
@@ -675,7 +900,7 @@
 </file>
 
 <file path=word/styles.xml><?xml version="1.0" encoding="utf-8"?>
-<w:styles xmlns:mc="http://schemas.openxmlformats.org/markup-compatibility/2006" xmlns:r="http://schemas.openxmlformats.org/officeDocument/2006/relationships" xmlns:w="http://schemas.openxmlformats.org/wordprocessingml/2006/main" xmlns:w14="http://schemas.microsoft.com/office/word/2010/wordml" xmlns:w15="http://schemas.microsoft.com/office/word/2012/wordml" xmlns:w16cex="http://schemas.microsoft.com/office/word/2018/wordml/cex" xmlns:w16cid="http://schemas.microsoft.com/office/word/2016/wordml/cid" xmlns:w16="http://schemas.microsoft.com/office/word/2018/wordml" xmlns:w16du="http://schemas.microsoft.com/office/word/2023/wordml/word16du" xmlns:w16sdtdh="http://schemas.microsoft.com/office/word/2020/wordml/sdtdatahash" xmlns:w16se="http://schemas.microsoft.com/office/word/2015/wordml/symex" mc:Ignorable="w14 w15 w16se w16cid w16 w16cex w16sdtdh w16du">
+<w:styles xmlns:mc="http://schemas.openxmlformats.org/markup-compatibility/2006" xmlns:r="http://schemas.openxmlformats.org/officeDocument/2006/relationships" xmlns:w="http://schemas.openxmlformats.org/wordprocessingml/2006/main" xmlns:w14="http://schemas.microsoft.com/office/word/2010/wordml" xmlns:w15="http://schemas.microsoft.com/office/word/2012/wordml" xmlns:w16cid="http://schemas.microsoft.com/office/word/2016/wordml/cid" xmlns:w16se="http://schemas.microsoft.com/office/word/2015/wordml/symex" mc:Ignorable="w14 w15 w16se w16cid">
   <w:docDefaults>
     <w:rPrDefault>
       <w:rPr>
@@ -693,7 +918,7 @@
       </w:pPr>
     </w:pPrDefault>
   </w:docDefaults>
-  <w:latentStyles w:defLockedState="0" w:defUIPriority="99" w:defSemiHidden="0" w:defUnhideWhenUsed="0" w:defQFormat="0" w:count="376">
+  <w:latentStyles w:defLockedState="0" w:defUIPriority="99" w:defSemiHidden="0" w:defUnhideWhenUsed="0" w:defQFormat="0" w:count="375">
     <w:lsdException w:name="Normal" w:uiPriority="0" w:qFormat="1"/>
     <w:lsdException w:name="heading 1" w:uiPriority="9" w:qFormat="1"/>
     <w:lsdException w:name="heading 2" w:semiHidden="1" w:uiPriority="9" w:unhideWhenUsed="1" w:qFormat="1"/>
@@ -1069,7 +1294,6 @@
     <w:lsdException w:name="Smart Hyperlink" w:semiHidden="1" w:unhideWhenUsed="1"/>
     <w:lsdException w:name="Hashtag" w:semiHidden="1" w:unhideWhenUsed="1"/>
     <w:lsdException w:name="Unresolved Mention" w:semiHidden="1" w:unhideWhenUsed="1"/>
-    <w:lsdException w:name="Smart Link" w:semiHidden="1" w:unhideWhenUsed="1"/>
   </w:latentStyles>
   <w:style w:type="paragraph" w:default="1" w:styleId="Normal">
     <w:name w:val="Normal"/>

</xml_diff>